<commit_message>
updated resume and added links
</commit_message>
<xml_diff>
--- a/Resume/(Travis Pahl)  Skills Resume .docx
+++ b/Resume/(Travis Pahl)  Skills Resume .docx
@@ -148,7 +148,10 @@
               <w:pStyle w:val="SkillsBullets"/>
             </w:pPr>
             <w:r>
-              <w:t>IT &amp; Business planning</w:t>
+              <w:t xml:space="preserve">IT &amp; Business </w:t>
+            </w:r>
+            <w:r>
+              <w:t>strategy</w:t>
             </w:r>
           </w:p>
           <w:p>
@@ -225,6 +228,8 @@
             <w:r>
               <w:t>ML, CSS, Bootstrap, JavaScript</w:t>
             </w:r>
+            <w:bookmarkStart w:id="0" w:name="_GoBack"/>
+            <w:bookmarkEnd w:id="0"/>
           </w:p>
           <w:p>
             <w:pPr>
@@ -365,77 +370,152 @@
         <w:pStyle w:val="DetailBullets"/>
       </w:pPr>
       <w:r>
-        <w:t>Manage</w:t>
-      </w:r>
-      <w:r>
-        <w:t xml:space="preserve"> teams in technical, financial, and business disciplines </w:t>
-      </w:r>
-    </w:p>
-    <w:p>
-      <w:pPr>
-        <w:pStyle w:val="DetailBullets"/>
-      </w:pPr>
-      <w:r>
-        <w:t>Oversees</w:t>
-      </w:r>
-      <w:r>
-        <w:t xml:space="preserve"> business </w:t>
-      </w:r>
-      <w:r>
-        <w:t>objectives</w:t>
-      </w:r>
-      <w:r>
-        <w:t xml:space="preserve"> and </w:t>
-      </w:r>
-      <w:r>
-        <w:t>tracked progress to meet project milestone deadlines</w:t>
-      </w:r>
-    </w:p>
-    <w:p>
-      <w:pPr>
-        <w:pStyle w:val="DetailBullets"/>
-      </w:pPr>
-      <w:r>
-        <w:t>Delivers</w:t>
-      </w:r>
-      <w:r>
-        <w:t xml:space="preserve"> quality assurance regarding budget targets and project outcomes</w:t>
-      </w:r>
-    </w:p>
-    <w:p>
-      <w:pPr>
-        <w:pStyle w:val="DetailBullets"/>
-      </w:pPr>
-      <w:r>
-        <w:t>Defines</w:t>
-      </w:r>
-      <w:r>
-        <w:t xml:space="preserve"> protocols, processes, and tools best suited to each project </w:t>
-      </w:r>
-    </w:p>
-    <w:p>
-      <w:pPr>
-        <w:pStyle w:val="DetailBullets"/>
-      </w:pPr>
-      <w:r>
-        <w:t>Generates</w:t>
-      </w:r>
-      <w:r>
-        <w:t xml:space="preserve"> detailed project road maps, plans, schedules and work breakdown structures</w:t>
-      </w:r>
-    </w:p>
-    <w:p>
-      <w:pPr>
-        <w:pStyle w:val="DetailBullets"/>
-      </w:pPr>
-      <w:r>
-        <w:t xml:space="preserve">Creates and maintains dynamic process flows to </w:t>
-      </w:r>
-      <w:r>
-        <w:t>encourage task-driven</w:t>
-      </w:r>
-      <w:r>
-        <w:t xml:space="preserve"> efficiency </w:t>
+        <w:t xml:space="preserve">Coordinate all major network infrastructure milestones with the client and the </w:t>
+      </w:r>
+      <w:r>
+        <w:t xml:space="preserve">Cisco network </w:t>
+      </w:r>
+      <w:r>
+        <w:t>engineering teams</w:t>
+      </w:r>
+    </w:p>
+    <w:p>
+      <w:pPr>
+        <w:pStyle w:val="DetailBullets"/>
+      </w:pPr>
+      <w:r>
+        <w:t xml:space="preserve">Using Microsoft Visio </w:t>
+      </w:r>
+      <w:r>
+        <w:t>linked</w:t>
+      </w:r>
+      <w:r>
+        <w:t xml:space="preserve"> into cloud-based PM software, g</w:t>
+      </w:r>
+      <w:r>
+        <w:t>enerate</w:t>
+      </w:r>
+      <w:r>
+        <w:t xml:space="preserve"> </w:t>
+      </w:r>
+      <w:r>
+        <w:t xml:space="preserve">custom </w:t>
+      </w:r>
+      <w:r>
+        <w:t>detailed project road maps, plans</w:t>
+      </w:r>
+      <w:r>
+        <w:t xml:space="preserve"> and schedules</w:t>
+      </w:r>
+      <w:r>
+        <w:t xml:space="preserve"> available for all applicable parties</w:t>
+      </w:r>
+    </w:p>
+    <w:p>
+      <w:pPr>
+        <w:pStyle w:val="DetailBullets"/>
+      </w:pPr>
+      <w:r>
+        <w:t xml:space="preserve">Assist client and engineers in developing final </w:t>
+      </w:r>
+      <w:r>
+        <w:t xml:space="preserve">network </w:t>
+      </w:r>
+      <w:r>
+        <w:t>acceptance testing</w:t>
+      </w:r>
+      <w:r>
+        <w:t xml:space="preserve"> and ensure the test has been completed in a timely manner</w:t>
+      </w:r>
+    </w:p>
+    <w:p>
+      <w:pPr>
+        <w:pStyle w:val="DetailBullets"/>
+      </w:pPr>
+      <w:r>
+        <w:t xml:space="preserve">Schedule after-hours </w:t>
+      </w:r>
+      <w:r>
+        <w:t>maintenance windows</w:t>
+      </w:r>
+      <w:r>
+        <w:t xml:space="preserve"> to ensure minimal network impact during major deployments</w:t>
+      </w:r>
+    </w:p>
+    <w:p>
+      <w:pPr>
+        <w:pStyle w:val="DetailBullets"/>
+      </w:pPr>
+      <w:r>
+        <w:t xml:space="preserve">Define network protocols, processes, and tools best suited to each project </w:t>
+      </w:r>
+    </w:p>
+    <w:p>
+      <w:pPr>
+        <w:pStyle w:val="DetailBullets"/>
+      </w:pPr>
+      <w:r>
+        <w:t>Document change-management and provide a location for the client to review any deviations</w:t>
+      </w:r>
+    </w:p>
+    <w:p>
+      <w:pPr>
+        <w:pStyle w:val="DetailBullets"/>
+      </w:pPr>
+      <w:r>
+        <w:t>Delivers quality assurance regarding budget targets and project outcomes</w:t>
+      </w:r>
+    </w:p>
+    <w:p>
+      <w:pPr>
+        <w:pStyle w:val="DetailBullets"/>
+      </w:pPr>
+      <w:r>
+        <w:t>Schedule meetings with all invested parties to assess project status and overall heath</w:t>
+      </w:r>
+    </w:p>
+    <w:p>
+      <w:pPr>
+        <w:pStyle w:val="DetailBullets"/>
+      </w:pPr>
+      <w:r>
+        <w:t>Create formal Bill of Materials based on project and client requirements</w:t>
+      </w:r>
+      <w:r>
+        <w:t xml:space="preserve"> and serve as the purchasing point of contact for the project duration</w:t>
+      </w:r>
+    </w:p>
+    <w:p>
+      <w:pPr>
+        <w:pStyle w:val="DetailBullets"/>
+      </w:pPr>
+      <w:r>
+        <w:t>Purchase all project Cisco networking hardware, software, and licensing and coordinate delivery logistics</w:t>
+      </w:r>
+    </w:p>
+    <w:p>
+      <w:pPr>
+        <w:pStyle w:val="DetailBullets"/>
+      </w:pPr>
+      <w:r>
+        <w:t xml:space="preserve">Register SMARTnet contracts on Cisco networking devices </w:t>
+      </w:r>
+      <w:r>
+        <w:t xml:space="preserve">and services </w:t>
+      </w:r>
+      <w:r>
+        <w:t>on behalf of the client to ensure adequate support</w:t>
+      </w:r>
+    </w:p>
+    <w:p>
+      <w:pPr>
+        <w:pStyle w:val="DetailBullets"/>
+      </w:pPr>
+      <w:r>
+        <w:t>Provide after-hours support and escalation for network infrastructure and security managed service clients</w:t>
+      </w:r>
+      <w:r>
+        <w:t xml:space="preserve"> </w:t>
       </w:r>
     </w:p>
     <w:p>
@@ -723,6 +803,7 @@
         <w:pStyle w:val="DetailBullets"/>
       </w:pPr>
       <w:r>
+        <w:lastRenderedPageBreak/>
         <w:t xml:space="preserve">Tier </w:t>
       </w:r>
       <w:r>
@@ -898,17 +979,11 @@
         <w:pStyle w:val="DetailBullets"/>
       </w:pPr>
       <w:r>
-        <w:lastRenderedPageBreak/>
-        <w:t xml:space="preserve">Design custom mobile production </w:t>
-      </w:r>
-      <w:proofErr w:type="spellStart"/>
-      <w:r>
-        <w:t>evinvor</w:t>
-      </w:r>
-      <w:r>
-        <w:t>nments</w:t>
-      </w:r>
-      <w:proofErr w:type="spellEnd"/>
+        <w:t>Desi</w:t>
+      </w:r>
+      <w:r>
+        <w:t>gn custom mobile production environments</w:t>
+      </w:r>
       <w:r>
         <w:t xml:space="preserve"> for field data processing</w:t>
       </w:r>
@@ -1030,28 +1105,24 @@
         </w:rPr>
         <w:t xml:space="preserve">Purchase, </w:t>
       </w:r>
-      <w:proofErr w:type="spellStart"/>
       <w:r>
         <w:rPr>
           <w:rFonts w:eastAsia="Garamond"/>
         </w:rPr>
-        <w:t>monitore</w:t>
-      </w:r>
-      <w:proofErr w:type="spellEnd"/>
+        <w:t>monitor</w:t>
+      </w:r>
       <w:r>
         <w:rPr>
           <w:rFonts w:eastAsia="Garamond"/>
         </w:rPr>
         <w:t xml:space="preserve">, and </w:t>
       </w:r>
-      <w:proofErr w:type="spellStart"/>
       <w:r>
         <w:rPr>
           <w:rFonts w:eastAsia="Garamond"/>
         </w:rPr>
-        <w:t>maintaine</w:t>
-      </w:r>
-      <w:proofErr w:type="spellEnd"/>
+        <w:t>maintain</w:t>
+      </w:r>
       <w:r>
         <w:rPr>
           <w:rFonts w:eastAsia="Garamond"/>
@@ -1196,25 +1267,17 @@
         <w:rPr>
           <w:rFonts w:eastAsia="Garamond"/>
         </w:rPr>
-        <w:t xml:space="preserve"> Python scripts to automate complex </w:t>
-      </w:r>
-      <w:proofErr w:type="spellStart"/>
+        <w:t xml:space="preserve"> Python scripts to automate complex geoprocesses</w:t>
+      </w:r>
+    </w:p>
+    <w:p>
+      <w:pPr>
+        <w:pStyle w:val="DetailBullets"/>
+      </w:pPr>
       <w:r>
         <w:rPr>
           <w:rFonts w:eastAsia="Garamond"/>
         </w:rPr>
-        <w:t>geoprocesses</w:t>
-      </w:r>
-      <w:proofErr w:type="spellEnd"/>
-    </w:p>
-    <w:p>
-      <w:pPr>
-        <w:pStyle w:val="DetailBullets"/>
-      </w:pPr>
-      <w:r>
-        <w:rPr>
-          <w:rFonts w:eastAsia="Garamond"/>
-        </w:rPr>
         <w:t>ESRI database creation and administration</w:t>
       </w:r>
     </w:p>
@@ -1267,15 +1330,7 @@
         <w:t>Review</w:t>
       </w:r>
       <w:r>
-        <w:t xml:space="preserve"> </w:t>
-      </w:r>
-      <w:proofErr w:type="spellStart"/>
-      <w:r>
-        <w:t>orthorgraphic</w:t>
-      </w:r>
-      <w:proofErr w:type="spellEnd"/>
-      <w:r>
-        <w:t xml:space="preserve"> imagery for quality control</w:t>
+        <w:t xml:space="preserve"> orthorgraphic imagery for quality control</w:t>
       </w:r>
     </w:p>
     <w:p>
@@ -1569,19 +1624,11 @@
       <w:r>
         <w:br/>
       </w:r>
-      <w:proofErr w:type="gramStart"/>
-      <w:r>
-        <w:rPr>
-          <w:i/>
-        </w:rPr>
-        <w:t>Cisco  -</w:t>
-      </w:r>
-      <w:proofErr w:type="gramEnd"/>
-      <w:r>
-        <w:rPr>
-          <w:i/>
-        </w:rPr>
-        <w:t xml:space="preserve"> Interconnecting Cisco Networking Devices Part </w:t>
+      <w:r>
+        <w:rPr>
+          <w:i/>
+        </w:rPr>
+        <w:t xml:space="preserve">Cisco  - Interconnecting Cisco Networking Devices Part </w:t>
       </w:r>
       <w:r>
         <w:rPr>
@@ -1907,8 +1954,6 @@
           </w:r>
         </w:p>
       </w:tc>
-      <w:bookmarkStart w:id="0" w:name="_GoBack"/>
-      <w:bookmarkEnd w:id="0"/>
     </w:tr>
   </w:tbl>
   <w:p/>
@@ -4290,6 +4335,15 @@
 </file>
 
 <file path=customXml/item1.xml><?xml version="1.0" encoding="utf-8"?>
+<?mso-contentType ?>
+<FormTemplates xmlns="http://schemas.microsoft.com/sharepoint/v3/contenttype/forms">
+  <Display>DocumentLibraryForm</Display>
+  <Edit>AssetEditForm</Edit>
+  <New>DocumentLibraryForm</New>
+</FormTemplates>
+</file>
+
+<file path=customXml/item2.xml><?xml version="1.0" encoding="utf-8"?>
 <MonsterProperties xmlns:xsi="http://www.w3.org/2001/XMLSchema-instance" xmlns:xsd="http://www.w3.org/2001/XMLSchema" xmlns="http://schemas.monster.com/Monster/Seeker/WordResumeTemplates">
   <AtlasTagging>
     <ResumeUploadSuccessTag>monmon_EZSubmitFinalUpload_1</ResumeUploadSuccessTag>
@@ -4302,28 +4356,19 @@
 </MonsterProperties>
 </file>
 
-<file path=customXml/item2.xml><?xml version="1.0" encoding="utf-8"?>
-<?mso-contentType ?>
-<FormTemplates xmlns="http://schemas.microsoft.com/sharepoint/v3/contenttype/forms">
-  <Display>DocumentLibraryForm</Display>
-  <Edit>AssetEditForm</Edit>
-  <New>DocumentLibraryForm</New>
-</FormTemplates>
+<file path=customXml/itemProps1.xml><?xml version="1.0" encoding="utf-8"?>
+<ds:datastoreItem xmlns:ds="http://schemas.openxmlformats.org/officeDocument/2006/customXml" ds:itemID="{A2C9BE30-3580-4A76-9497-9E8E9CE368BE}">
+  <ds:schemaRefs>
+    <ds:schemaRef ds:uri="http://schemas.microsoft.com/sharepoint/v3/contenttype/forms"/>
+  </ds:schemaRefs>
+</ds:datastoreItem>
 </file>
 
-<file path=customXml/itemProps1.xml><?xml version="1.0" encoding="utf-8"?>
+<file path=customXml/itemProps2.xml><?xml version="1.0" encoding="utf-8"?>
 <ds:datastoreItem xmlns:ds="http://schemas.openxmlformats.org/officeDocument/2006/customXml" ds:itemID="{95F0C53E-01F4-4497-B11F-E964576D3D8C}">
   <ds:schemaRefs>
     <ds:schemaRef ds:uri="http://www.w3.org/2001/XMLSchema"/>
     <ds:schemaRef ds:uri="http://schemas.monster.com/Monster/Seeker/WordResumeTemplates"/>
   </ds:schemaRefs>
 </ds:datastoreItem>
-</file>
-
-<file path=customXml/itemProps2.xml><?xml version="1.0" encoding="utf-8"?>
-<ds:datastoreItem xmlns:ds="http://schemas.openxmlformats.org/officeDocument/2006/customXml" ds:itemID="{A2C9BE30-3580-4A76-9497-9E8E9CE368BE}">
-  <ds:schemaRefs>
-    <ds:schemaRef ds:uri="http://schemas.microsoft.com/sharepoint/v3/contenttype/forms"/>
-  </ds:schemaRefs>
-</ds:datastoreItem>
 </file>
</xml_diff>